<commit_message>
Actualizacion de la bitacora
</commit_message>
<xml_diff>
--- a/ClaseMatriz/Bitacora.docx
+++ b/ClaseMatriz/Bitacora.docx
@@ -404,11 +404,9 @@
             <w:r>
               <w:t xml:space="preserve">Se inició la </w:t>
             </w:r>
-            <w:proofErr w:type="spellStart"/>
-            <w:r>
-              <w:t>bitacora</w:t>
-            </w:r>
-            <w:proofErr w:type="spellEnd"/>
+            <w:r>
+              <w:t>bitácora</w:t>
+            </w:r>
           </w:p>
         </w:tc>
       </w:tr>
@@ -431,7 +429,11 @@
             </w:tcMar>
             <w:hideMark/>
           </w:tcPr>
-          <w:p/>
+          <w:p>
+            <w:r>
+              <w:t>26/01/2025</w:t>
+            </w:r>
+          </w:p>
         </w:tc>
         <w:tc>
           <w:tcPr>
@@ -455,6 +457,9 @@
             <w:r>
               <w:t> </w:t>
             </w:r>
+            <w:r>
+              <w:t>codificación</w:t>
+            </w:r>
           </w:p>
         </w:tc>
         <w:tc>
@@ -475,7 +480,11 @@
             </w:tcMar>
             <w:hideMark/>
           </w:tcPr>
-          <w:p/>
+          <w:p>
+            <w:r>
+              <w:t>1 hora</w:t>
+            </w:r>
+          </w:p>
         </w:tc>
         <w:tc>
           <w:tcPr>
@@ -502,6 +511,9 @@
                 <w:numId w:val="5"/>
               </w:numPr>
             </w:pPr>
+            <w:r>
+              <w:t>Escribir Código</w:t>
+            </w:r>
           </w:p>
         </w:tc>
         <w:tc>
@@ -556,6 +568,42 @@
                 <w:numId w:val="7"/>
               </w:numPr>
             </w:pPr>
+            <w:r>
+              <w:t>Se crea el constructor</w:t>
+            </w:r>
+          </w:p>
+          <w:p>
+            <w:pPr>
+              <w:numPr>
+                <w:ilvl w:val="0"/>
+                <w:numId w:val="7"/>
+              </w:numPr>
+            </w:pPr>
+            <w:r>
+              <w:t>Se crea el destructor</w:t>
+            </w:r>
+          </w:p>
+          <w:p>
+            <w:pPr>
+              <w:numPr>
+                <w:ilvl w:val="0"/>
+                <w:numId w:val="7"/>
+              </w:numPr>
+            </w:pPr>
+            <w:r>
+              <w:t>Se crea los métodos para capturar las matrices</w:t>
+            </w:r>
+          </w:p>
+          <w:p>
+            <w:pPr>
+              <w:numPr>
+                <w:ilvl w:val="0"/>
+                <w:numId w:val="7"/>
+              </w:numPr>
+            </w:pPr>
+            <w:r>
+              <w:t>Se sobrecargan los operadores de entrada y salida</w:t>
+            </w:r>
           </w:p>
         </w:tc>
       </w:tr>
@@ -2385,6 +2433,7 @@
   <w:style w:type="character" w:default="1" w:styleId="Fuentedeprrafopredeter">
     <w:name w:val="Default Paragraph Font"/>
     <w:uiPriority w:val="1"/>
+    <w:semiHidden/>
     <w:unhideWhenUsed/>
   </w:style>
   <w:style w:type="table" w:default="1" w:styleId="Tablanormal">

</xml_diff>

<commit_message>
Implementación de puntos varios
Creación e implementación de varios metodos, así como de ajustes para el correcto funcionamiento de los friend y otros metodos, así como de operadores. Por último actualización de la bitacora describiendo todos los cambios hechos.
</commit_message>
<xml_diff>
--- a/ClaseMatriz/Bitacora.docx
+++ b/ClaseMatriz/Bitacora.docx
@@ -626,7 +626,11 @@
             </w:tcMar>
             <w:hideMark/>
           </w:tcPr>
-          <w:p/>
+          <w:p>
+            <w:r>
+              <w:t>26/01</w:t>
+            </w:r>
+          </w:p>
         </w:tc>
         <w:tc>
           <w:tcPr>
@@ -648,7 +652,10 @@
           </w:tcPr>
           <w:p>
             <w:r>
-              <w:t>... </w:t>
+              <w:t>Codificación</w:t>
+            </w:r>
+            <w:r>
+              <w:t> </w:t>
             </w:r>
           </w:p>
         </w:tc>
@@ -672,7 +679,10 @@
           </w:tcPr>
           <w:p>
             <w:r>
-              <w:t>... </w:t>
+              <w:t>3 horas</w:t>
+            </w:r>
+            <w:r>
+              <w:t> </w:t>
             </w:r>
           </w:p>
         </w:tc>
@@ -719,8 +729,27 @@
             <w:hideMark/>
           </w:tcPr>
           <w:p>
-            <w:r>
-              <w:t>... </w:t>
+            <w:pPr>
+              <w:pStyle w:val="Prrafodelista"/>
+              <w:numPr>
+                <w:ilvl w:val="0"/>
+                <w:numId w:val="8"/>
+              </w:numPr>
+            </w:pPr>
+            <w:r>
+              <w:t>Sufrir intentado aprender C++</w:t>
+            </w:r>
+          </w:p>
+          <w:p>
+            <w:pPr>
+              <w:pStyle w:val="Prrafodelista"/>
+              <w:numPr>
+                <w:ilvl w:val="0"/>
+                <w:numId w:val="8"/>
+              </w:numPr>
+            </w:pPr>
+            <w:r>
+              <w:t>Escritura de código</w:t>
             </w:r>
           </w:p>
         </w:tc>
@@ -743,8 +772,63 @@
             <w:hideMark/>
           </w:tcPr>
           <w:p>
-            <w:r>
-              <w:t>... </w:t>
+            <w:pPr>
+              <w:pStyle w:val="Prrafodelista"/>
+              <w:numPr>
+                <w:ilvl w:val="0"/>
+                <w:numId w:val="8"/>
+              </w:numPr>
+            </w:pPr>
+            <w:r>
+              <w:t>Implementación de un constructor de copias</w:t>
+            </w:r>
+          </w:p>
+          <w:p>
+            <w:pPr>
+              <w:pStyle w:val="Prrafodelista"/>
+              <w:numPr>
+                <w:ilvl w:val="0"/>
+                <w:numId w:val="8"/>
+              </w:numPr>
+            </w:pPr>
+            <w:r>
+              <w:t>Implementación del operador =</w:t>
+            </w:r>
+          </w:p>
+          <w:p>
+            <w:pPr>
+              <w:pStyle w:val="Prrafodelista"/>
+              <w:numPr>
+                <w:ilvl w:val="0"/>
+                <w:numId w:val="8"/>
+              </w:numPr>
+            </w:pPr>
+            <w:r>
+              <w:t>Creación de operador para escalar por producto de matriz</w:t>
+            </w:r>
+          </w:p>
+          <w:p>
+            <w:pPr>
+              <w:pStyle w:val="Prrafodelista"/>
+              <w:numPr>
+                <w:ilvl w:val="0"/>
+                <w:numId w:val="8"/>
+              </w:numPr>
+            </w:pPr>
+            <w:r>
+              <w:t>Creación de métodos para obtener la transpuesta de una matriz, así como la inversa de una matriz cuadrada.</w:t>
+            </w:r>
+          </w:p>
+          <w:p>
+            <w:pPr>
+              <w:pStyle w:val="Prrafodelista"/>
+              <w:numPr>
+                <w:ilvl w:val="0"/>
+                <w:numId w:val="8"/>
+              </w:numPr>
+            </w:pPr>
+            <w:r>
+              <w:t>Creación de verificador así como de seguro para inversa de matrices cuadradas</w:t>
             </w:r>
           </w:p>
         </w:tc>
@@ -913,6 +997,119 @@
     </w:lvl>
   </w:abstractNum>
   <w:abstractNum w:abstractNumId="1" w15:restartNumberingAfterBreak="0">
+    <w:nsid w:val="11FF2692"/>
+    <w:multiLevelType w:val="hybridMultilevel"/>
+    <w:tmpl w:val="43FEE5F8"/>
+    <w:lvl w:ilvl="0" w:tplc="080A0001">
+      <w:start w:val="1"/>
+      <w:numFmt w:val="bullet"/>
+      <w:lvlText w:val=""/>
+      <w:lvlJc w:val="left"/>
+      <w:pPr>
+        <w:ind w:left="720" w:hanging="360"/>
+      </w:pPr>
+      <w:rPr>
+        <w:rFonts w:ascii="Symbol" w:hAnsi="Symbol" w:hint="default"/>
+      </w:rPr>
+    </w:lvl>
+    <w:lvl w:ilvl="1" w:tplc="080A0003" w:tentative="1">
+      <w:start w:val="1"/>
+      <w:numFmt w:val="bullet"/>
+      <w:lvlText w:val="o"/>
+      <w:lvlJc w:val="left"/>
+      <w:pPr>
+        <w:ind w:left="1440" w:hanging="360"/>
+      </w:pPr>
+      <w:rPr>
+        <w:rFonts w:ascii="Courier New" w:hAnsi="Courier New" w:cs="Courier New" w:hint="default"/>
+      </w:rPr>
+    </w:lvl>
+    <w:lvl w:ilvl="2" w:tplc="080A0005" w:tentative="1">
+      <w:start w:val="1"/>
+      <w:numFmt w:val="bullet"/>
+      <w:lvlText w:val=""/>
+      <w:lvlJc w:val="left"/>
+      <w:pPr>
+        <w:ind w:left="2160" w:hanging="360"/>
+      </w:pPr>
+      <w:rPr>
+        <w:rFonts w:ascii="Wingdings" w:hAnsi="Wingdings" w:hint="default"/>
+      </w:rPr>
+    </w:lvl>
+    <w:lvl w:ilvl="3" w:tplc="080A0001" w:tentative="1">
+      <w:start w:val="1"/>
+      <w:numFmt w:val="bullet"/>
+      <w:lvlText w:val=""/>
+      <w:lvlJc w:val="left"/>
+      <w:pPr>
+        <w:ind w:left="2880" w:hanging="360"/>
+      </w:pPr>
+      <w:rPr>
+        <w:rFonts w:ascii="Symbol" w:hAnsi="Symbol" w:hint="default"/>
+      </w:rPr>
+    </w:lvl>
+    <w:lvl w:ilvl="4" w:tplc="080A0003" w:tentative="1">
+      <w:start w:val="1"/>
+      <w:numFmt w:val="bullet"/>
+      <w:lvlText w:val="o"/>
+      <w:lvlJc w:val="left"/>
+      <w:pPr>
+        <w:ind w:left="3600" w:hanging="360"/>
+      </w:pPr>
+      <w:rPr>
+        <w:rFonts w:ascii="Courier New" w:hAnsi="Courier New" w:cs="Courier New" w:hint="default"/>
+      </w:rPr>
+    </w:lvl>
+    <w:lvl w:ilvl="5" w:tplc="080A0005" w:tentative="1">
+      <w:start w:val="1"/>
+      <w:numFmt w:val="bullet"/>
+      <w:lvlText w:val=""/>
+      <w:lvlJc w:val="left"/>
+      <w:pPr>
+        <w:ind w:left="4320" w:hanging="360"/>
+      </w:pPr>
+      <w:rPr>
+        <w:rFonts w:ascii="Wingdings" w:hAnsi="Wingdings" w:hint="default"/>
+      </w:rPr>
+    </w:lvl>
+    <w:lvl w:ilvl="6" w:tplc="080A0001" w:tentative="1">
+      <w:start w:val="1"/>
+      <w:numFmt w:val="bullet"/>
+      <w:lvlText w:val=""/>
+      <w:lvlJc w:val="left"/>
+      <w:pPr>
+        <w:ind w:left="5040" w:hanging="360"/>
+      </w:pPr>
+      <w:rPr>
+        <w:rFonts w:ascii="Symbol" w:hAnsi="Symbol" w:hint="default"/>
+      </w:rPr>
+    </w:lvl>
+    <w:lvl w:ilvl="7" w:tplc="080A0003" w:tentative="1">
+      <w:start w:val="1"/>
+      <w:numFmt w:val="bullet"/>
+      <w:lvlText w:val="o"/>
+      <w:lvlJc w:val="left"/>
+      <w:pPr>
+        <w:ind w:left="5760" w:hanging="360"/>
+      </w:pPr>
+      <w:rPr>
+        <w:rFonts w:ascii="Courier New" w:hAnsi="Courier New" w:cs="Courier New" w:hint="default"/>
+      </w:rPr>
+    </w:lvl>
+    <w:lvl w:ilvl="8" w:tplc="080A0005" w:tentative="1">
+      <w:start w:val="1"/>
+      <w:numFmt w:val="bullet"/>
+      <w:lvlText w:val=""/>
+      <w:lvlJc w:val="left"/>
+      <w:pPr>
+        <w:ind w:left="6480" w:hanging="360"/>
+      </w:pPr>
+      <w:rPr>
+        <w:rFonts w:ascii="Wingdings" w:hAnsi="Wingdings" w:hint="default"/>
+      </w:rPr>
+    </w:lvl>
+  </w:abstractNum>
+  <w:abstractNum w:abstractNumId="2" w15:restartNumberingAfterBreak="0">
     <w:nsid w:val="28284368"/>
     <w:multiLevelType w:val="multilevel"/>
     <w:tmpl w:val="6BCE2F22"/>
@@ -1061,7 +1258,7 @@
       </w:rPr>
     </w:lvl>
   </w:abstractNum>
-  <w:abstractNum w:abstractNumId="2" w15:restartNumberingAfterBreak="0">
+  <w:abstractNum w:abstractNumId="3" w15:restartNumberingAfterBreak="0">
     <w:nsid w:val="51810C14"/>
     <w:multiLevelType w:val="multilevel"/>
     <w:tmpl w:val="15583948"/>
@@ -1210,7 +1407,7 @@
       </w:rPr>
     </w:lvl>
   </w:abstractNum>
-  <w:abstractNum w:abstractNumId="3" w15:restartNumberingAfterBreak="0">
+  <w:abstractNum w:abstractNumId="4" w15:restartNumberingAfterBreak="0">
     <w:nsid w:val="55601E3B"/>
     <w:multiLevelType w:val="multilevel"/>
     <w:tmpl w:val="CA08269A"/>
@@ -1359,7 +1556,7 @@
       </w:rPr>
     </w:lvl>
   </w:abstractNum>
-  <w:abstractNum w:abstractNumId="4" w15:restartNumberingAfterBreak="0">
+  <w:abstractNum w:abstractNumId="5" w15:restartNumberingAfterBreak="0">
     <w:nsid w:val="63D40144"/>
     <w:multiLevelType w:val="multilevel"/>
     <w:tmpl w:val="945CF7CE"/>
@@ -1508,7 +1705,7 @@
       </w:rPr>
     </w:lvl>
   </w:abstractNum>
-  <w:abstractNum w:abstractNumId="5" w15:restartNumberingAfterBreak="0">
+  <w:abstractNum w:abstractNumId="6" w15:restartNumberingAfterBreak="0">
     <w:nsid w:val="670873B2"/>
     <w:multiLevelType w:val="multilevel"/>
     <w:tmpl w:val="97D2BE8C"/>
@@ -1657,7 +1854,7 @@
       </w:rPr>
     </w:lvl>
   </w:abstractNum>
-  <w:abstractNum w:abstractNumId="6" w15:restartNumberingAfterBreak="0">
+  <w:abstractNum w:abstractNumId="7" w15:restartNumberingAfterBreak="0">
     <w:nsid w:val="73944448"/>
     <w:multiLevelType w:val="multilevel"/>
     <w:tmpl w:val="87E86CB4"/>
@@ -1810,22 +2007,25 @@
     <w:abstractNumId w:val="0"/>
   </w:num>
   <w:num w:numId="2" w16cid:durableId="400835281">
+    <w:abstractNumId w:val="4"/>
+  </w:num>
+  <w:num w:numId="3" w16cid:durableId="62720792">
     <w:abstractNumId w:val="3"/>
   </w:num>
-  <w:num w:numId="3" w16cid:durableId="62720792">
+  <w:num w:numId="4" w16cid:durableId="381828218">
+    <w:abstractNumId w:val="5"/>
+  </w:num>
+  <w:num w:numId="5" w16cid:durableId="1230920971">
     <w:abstractNumId w:val="2"/>
   </w:num>
-  <w:num w:numId="4" w16cid:durableId="381828218">
-    <w:abstractNumId w:val="4"/>
-  </w:num>
-  <w:num w:numId="5" w16cid:durableId="1230920971">
-    <w:abstractNumId w:val="1"/>
-  </w:num>
   <w:num w:numId="6" w16cid:durableId="1570920827">
-    <w:abstractNumId w:val="5"/>
+    <w:abstractNumId w:val="6"/>
   </w:num>
   <w:num w:numId="7" w16cid:durableId="1366246753">
-    <w:abstractNumId w:val="6"/>
+    <w:abstractNumId w:val="7"/>
+  </w:num>
+  <w:num w:numId="8" w16cid:durableId="908540494">
+    <w:abstractNumId w:val="1"/>
   </w:num>
 </w:numbering>
 </file>
@@ -2433,7 +2633,6 @@
   <w:style w:type="character" w:default="1" w:styleId="Fuentedeprrafopredeter">
     <w:name w:val="Default Paragraph Font"/>
     <w:uiPriority w:val="1"/>
-    <w:semiHidden/>
     <w:unhideWhenUsed/>
   </w:style>
   <w:style w:type="table" w:default="1" w:styleId="Tablanormal">

</xml_diff>

<commit_message>
Creación de los métodos sumar y restar
</commit_message>
<xml_diff>
--- a/ClaseMatriz/Bitacora.docx
+++ b/ClaseMatriz/Bitacora.docx
@@ -705,8 +705,15 @@
             <w:hideMark/>
           </w:tcPr>
           <w:p>
-            <w:r>
-              <w:t>... </w:t>
+            <w:pPr>
+              <w:pStyle w:val="Prrafodelista"/>
+              <w:numPr>
+                <w:ilvl w:val="0"/>
+                <w:numId w:val="8"/>
+              </w:numPr>
+            </w:pPr>
+            <w:r>
+              <w:t>Escribir código</w:t>
             </w:r>
           </w:p>
         </w:tc>
@@ -829,6 +836,30 @@
             </w:pPr>
             <w:r>
               <w:t>Creación de verificador así como de seguro para inversa de matrices cuadradas</w:t>
+            </w:r>
+          </w:p>
+          <w:p>
+            <w:pPr>
+              <w:pStyle w:val="Prrafodelista"/>
+              <w:numPr>
+                <w:ilvl w:val="0"/>
+                <w:numId w:val="8"/>
+              </w:numPr>
+            </w:pPr>
+            <w:r>
+              <w:t>Creación del método que suma dos vectores</w:t>
+            </w:r>
+          </w:p>
+          <w:p>
+            <w:pPr>
+              <w:pStyle w:val="Prrafodelista"/>
+              <w:numPr>
+                <w:ilvl w:val="0"/>
+                <w:numId w:val="8"/>
+              </w:numPr>
+            </w:pPr>
+            <w:r>
+              <w:t>Creación del método que resta dos vectores</w:t>
             </w:r>
           </w:p>
         </w:tc>
@@ -999,7 +1030,7 @@
   <w:abstractNum w:abstractNumId="1" w15:restartNumberingAfterBreak="0">
     <w:nsid w:val="11FF2692"/>
     <w:multiLevelType w:val="hybridMultilevel"/>
-    <w:tmpl w:val="43FEE5F8"/>
+    <w:tmpl w:val="4FE47128"/>
     <w:lvl w:ilvl="0" w:tplc="080A0001">
       <w:start w:val="1"/>
       <w:numFmt w:val="bullet"/>
@@ -2633,6 +2664,7 @@
   <w:style w:type="character" w:default="1" w:styleId="Fuentedeprrafopredeter">
     <w:name w:val="Default Paragraph Font"/>
     <w:uiPriority w:val="1"/>
+    <w:semiHidden/>
     <w:unhideWhenUsed/>
   </w:style>
   <w:style w:type="table" w:default="1" w:styleId="Tablanormal">

</xml_diff>

<commit_message>
Creacion del metodo mul por escalar no miembro
</commit_message>
<xml_diff>
--- a/ClaseMatriz/Bitacora.docx
+++ b/ClaseMatriz/Bitacora.docx
@@ -628,7 +628,16 @@
           </w:tcPr>
           <w:p>
             <w:r>
-              <w:t>26/01</w:t>
+              <w:t>2</w:t>
+            </w:r>
+            <w:r>
+              <w:t>7</w:t>
+            </w:r>
+            <w:r>
+              <w:t>/01</w:t>
+            </w:r>
+            <w:r>
+              <w:t>/2025</w:t>
             </w:r>
           </w:p>
         </w:tc>
@@ -860,6 +869,177 @@
             </w:pPr>
             <w:r>
               <w:t>Creación del método que resta dos vectores</w:t>
+            </w:r>
+          </w:p>
+        </w:tc>
+      </w:tr>
+      <w:tr>
+        <w:tc>
+          <w:tcPr>
+            <w:tcW w:w="709" w:type="dxa"/>
+            <w:tcBorders>
+              <w:top w:val="single" w:sz="6" w:space="0" w:color="909090"/>
+              <w:left w:val="single" w:sz="6" w:space="0" w:color="909090"/>
+              <w:bottom w:val="single" w:sz="6" w:space="0" w:color="909090"/>
+              <w:right w:val="single" w:sz="6" w:space="0" w:color="909090"/>
+            </w:tcBorders>
+            <w:shd w:val="clear" w:color="auto" w:fill="auto"/>
+            <w:tcMar>
+              <w:top w:w="45" w:type="dxa"/>
+              <w:left w:w="0" w:type="dxa"/>
+              <w:bottom w:w="45" w:type="dxa"/>
+              <w:right w:w="0" w:type="dxa"/>
+            </w:tcMar>
+          </w:tcPr>
+          <w:p>
+            <w:r>
+              <w:t>28/01/2025</w:t>
+            </w:r>
+          </w:p>
+        </w:tc>
+        <w:tc>
+          <w:tcPr>
+            <w:tcW w:w="2995" w:type="dxa"/>
+            <w:tcBorders>
+              <w:top w:val="single" w:sz="6" w:space="0" w:color="909090"/>
+              <w:left w:val="single" w:sz="6" w:space="0" w:color="909090"/>
+              <w:bottom w:val="single" w:sz="6" w:space="0" w:color="909090"/>
+              <w:right w:val="single" w:sz="6" w:space="0" w:color="909090"/>
+            </w:tcBorders>
+            <w:shd w:val="clear" w:color="auto" w:fill="auto"/>
+            <w:tcMar>
+              <w:top w:w="45" w:type="dxa"/>
+              <w:left w:w="0" w:type="dxa"/>
+              <w:bottom w:w="45" w:type="dxa"/>
+              <w:right w:w="0" w:type="dxa"/>
+            </w:tcMar>
+          </w:tcPr>
+          <w:p>
+            <w:r>
+              <w:t>Codificación</w:t>
+            </w:r>
+          </w:p>
+        </w:tc>
+        <w:tc>
+          <w:tcPr>
+            <w:tcW w:w="929" w:type="dxa"/>
+            <w:tcBorders>
+              <w:top w:val="single" w:sz="6" w:space="0" w:color="909090"/>
+              <w:left w:val="single" w:sz="6" w:space="0" w:color="909090"/>
+              <w:bottom w:val="single" w:sz="6" w:space="0" w:color="909090"/>
+              <w:right w:val="single" w:sz="6" w:space="0" w:color="909090"/>
+            </w:tcBorders>
+            <w:shd w:val="clear" w:color="auto" w:fill="auto"/>
+            <w:tcMar>
+              <w:top w:w="45" w:type="dxa"/>
+              <w:left w:w="0" w:type="dxa"/>
+              <w:bottom w:w="45" w:type="dxa"/>
+              <w:right w:w="0" w:type="dxa"/>
+            </w:tcMar>
+          </w:tcPr>
+          <w:p>
+            <w:r>
+              <w:t>1 hora</w:t>
+            </w:r>
+          </w:p>
+        </w:tc>
+        <w:tc>
+          <w:tcPr>
+            <w:tcW w:w="2306" w:type="dxa"/>
+            <w:tcBorders>
+              <w:top w:val="single" w:sz="6" w:space="0" w:color="909090"/>
+              <w:left w:val="single" w:sz="6" w:space="0" w:color="909090"/>
+              <w:bottom w:val="single" w:sz="6" w:space="0" w:color="909090"/>
+              <w:right w:val="single" w:sz="6" w:space="0" w:color="909090"/>
+            </w:tcBorders>
+            <w:shd w:val="clear" w:color="auto" w:fill="auto"/>
+            <w:tcMar>
+              <w:top w:w="45" w:type="dxa"/>
+              <w:left w:w="0" w:type="dxa"/>
+              <w:bottom w:w="45" w:type="dxa"/>
+              <w:right w:w="0" w:type="dxa"/>
+            </w:tcMar>
+          </w:tcPr>
+          <w:p>
+            <w:pPr>
+              <w:pStyle w:val="Prrafodelista"/>
+              <w:numPr>
+                <w:ilvl w:val="0"/>
+                <w:numId w:val="8"/>
+              </w:numPr>
+            </w:pPr>
+            <w:r>
+              <w:t xml:space="preserve">Escribir Código </w:t>
+            </w:r>
+          </w:p>
+        </w:tc>
+        <w:tc>
+          <w:tcPr>
+            <w:tcW w:w="1795" w:type="dxa"/>
+            <w:tcBorders>
+              <w:top w:val="single" w:sz="6" w:space="0" w:color="909090"/>
+              <w:left w:val="single" w:sz="6" w:space="0" w:color="909090"/>
+              <w:bottom w:val="single" w:sz="6" w:space="0" w:color="909090"/>
+              <w:right w:val="single" w:sz="6" w:space="0" w:color="909090"/>
+            </w:tcBorders>
+            <w:shd w:val="clear" w:color="auto" w:fill="auto"/>
+            <w:tcMar>
+              <w:top w:w="45" w:type="dxa"/>
+              <w:left w:w="0" w:type="dxa"/>
+              <w:bottom w:w="45" w:type="dxa"/>
+              <w:right w:w="0" w:type="dxa"/>
+            </w:tcMar>
+          </w:tcPr>
+          <w:p>
+            <w:pPr>
+              <w:pStyle w:val="Prrafodelista"/>
+              <w:numPr>
+                <w:ilvl w:val="0"/>
+                <w:numId w:val="8"/>
+              </w:numPr>
+            </w:pPr>
+          </w:p>
+        </w:tc>
+        <w:tc>
+          <w:tcPr>
+            <w:tcW w:w="6859" w:type="dxa"/>
+            <w:tcBorders>
+              <w:top w:val="single" w:sz="6" w:space="0" w:color="909090"/>
+              <w:left w:val="single" w:sz="6" w:space="0" w:color="909090"/>
+              <w:bottom w:val="single" w:sz="6" w:space="0" w:color="909090"/>
+              <w:right w:val="single" w:sz="6" w:space="0" w:color="909090"/>
+            </w:tcBorders>
+            <w:shd w:val="clear" w:color="auto" w:fill="auto"/>
+            <w:tcMar>
+              <w:top w:w="45" w:type="dxa"/>
+              <w:left w:w="0" w:type="dxa"/>
+              <w:bottom w:w="45" w:type="dxa"/>
+              <w:right w:w="0" w:type="dxa"/>
+            </w:tcMar>
+          </w:tcPr>
+          <w:p>
+            <w:pPr>
+              <w:pStyle w:val="Prrafodelista"/>
+              <w:numPr>
+                <w:ilvl w:val="0"/>
+                <w:numId w:val="8"/>
+              </w:numPr>
+            </w:pPr>
+            <w:r>
+              <w:t>Creación del método redimensionar</w:t>
+            </w:r>
+          </w:p>
+          <w:p>
+            <w:pPr>
+              <w:pStyle w:val="Prrafodelista"/>
+              <w:numPr>
+                <w:ilvl w:val="0"/>
+                <w:numId w:val="8"/>
+              </w:numPr>
+            </w:pPr>
+            <w:r>
+              <w:lastRenderedPageBreak/>
+              <w:t>Creación del método multiplicación por escalar no miembro de la clase</w:t>
             </w:r>
           </w:p>
         </w:tc>

</xml_diff>

<commit_message>
Revert "Creacion del metodo mul por escalar no miembro"
This reverts commit 0746c051bee81f5291bd508b94ceb304b871bc3f.
</commit_message>
<xml_diff>
--- a/ClaseMatriz/Bitacora.docx
+++ b/ClaseMatriz/Bitacora.docx
@@ -628,16 +628,7 @@
           </w:tcPr>
           <w:p>
             <w:r>
-              <w:t>2</w:t>
-            </w:r>
-            <w:r>
-              <w:t>7</w:t>
-            </w:r>
-            <w:r>
-              <w:t>/01</w:t>
-            </w:r>
-            <w:r>
-              <w:t>/2025</w:t>
+              <w:t>26/01</w:t>
             </w:r>
           </w:p>
         </w:tc>
@@ -869,177 +860,6 @@
             </w:pPr>
             <w:r>
               <w:t>Creación del método que resta dos vectores</w:t>
-            </w:r>
-          </w:p>
-        </w:tc>
-      </w:tr>
-      <w:tr>
-        <w:tc>
-          <w:tcPr>
-            <w:tcW w:w="709" w:type="dxa"/>
-            <w:tcBorders>
-              <w:top w:val="single" w:sz="6" w:space="0" w:color="909090"/>
-              <w:left w:val="single" w:sz="6" w:space="0" w:color="909090"/>
-              <w:bottom w:val="single" w:sz="6" w:space="0" w:color="909090"/>
-              <w:right w:val="single" w:sz="6" w:space="0" w:color="909090"/>
-            </w:tcBorders>
-            <w:shd w:val="clear" w:color="auto" w:fill="auto"/>
-            <w:tcMar>
-              <w:top w:w="45" w:type="dxa"/>
-              <w:left w:w="0" w:type="dxa"/>
-              <w:bottom w:w="45" w:type="dxa"/>
-              <w:right w:w="0" w:type="dxa"/>
-            </w:tcMar>
-          </w:tcPr>
-          <w:p>
-            <w:r>
-              <w:t>28/01/2025</w:t>
-            </w:r>
-          </w:p>
-        </w:tc>
-        <w:tc>
-          <w:tcPr>
-            <w:tcW w:w="2995" w:type="dxa"/>
-            <w:tcBorders>
-              <w:top w:val="single" w:sz="6" w:space="0" w:color="909090"/>
-              <w:left w:val="single" w:sz="6" w:space="0" w:color="909090"/>
-              <w:bottom w:val="single" w:sz="6" w:space="0" w:color="909090"/>
-              <w:right w:val="single" w:sz="6" w:space="0" w:color="909090"/>
-            </w:tcBorders>
-            <w:shd w:val="clear" w:color="auto" w:fill="auto"/>
-            <w:tcMar>
-              <w:top w:w="45" w:type="dxa"/>
-              <w:left w:w="0" w:type="dxa"/>
-              <w:bottom w:w="45" w:type="dxa"/>
-              <w:right w:w="0" w:type="dxa"/>
-            </w:tcMar>
-          </w:tcPr>
-          <w:p>
-            <w:r>
-              <w:t>Codificación</w:t>
-            </w:r>
-          </w:p>
-        </w:tc>
-        <w:tc>
-          <w:tcPr>
-            <w:tcW w:w="929" w:type="dxa"/>
-            <w:tcBorders>
-              <w:top w:val="single" w:sz="6" w:space="0" w:color="909090"/>
-              <w:left w:val="single" w:sz="6" w:space="0" w:color="909090"/>
-              <w:bottom w:val="single" w:sz="6" w:space="0" w:color="909090"/>
-              <w:right w:val="single" w:sz="6" w:space="0" w:color="909090"/>
-            </w:tcBorders>
-            <w:shd w:val="clear" w:color="auto" w:fill="auto"/>
-            <w:tcMar>
-              <w:top w:w="45" w:type="dxa"/>
-              <w:left w:w="0" w:type="dxa"/>
-              <w:bottom w:w="45" w:type="dxa"/>
-              <w:right w:w="0" w:type="dxa"/>
-            </w:tcMar>
-          </w:tcPr>
-          <w:p>
-            <w:r>
-              <w:t>1 hora</w:t>
-            </w:r>
-          </w:p>
-        </w:tc>
-        <w:tc>
-          <w:tcPr>
-            <w:tcW w:w="2306" w:type="dxa"/>
-            <w:tcBorders>
-              <w:top w:val="single" w:sz="6" w:space="0" w:color="909090"/>
-              <w:left w:val="single" w:sz="6" w:space="0" w:color="909090"/>
-              <w:bottom w:val="single" w:sz="6" w:space="0" w:color="909090"/>
-              <w:right w:val="single" w:sz="6" w:space="0" w:color="909090"/>
-            </w:tcBorders>
-            <w:shd w:val="clear" w:color="auto" w:fill="auto"/>
-            <w:tcMar>
-              <w:top w:w="45" w:type="dxa"/>
-              <w:left w:w="0" w:type="dxa"/>
-              <w:bottom w:w="45" w:type="dxa"/>
-              <w:right w:w="0" w:type="dxa"/>
-            </w:tcMar>
-          </w:tcPr>
-          <w:p>
-            <w:pPr>
-              <w:pStyle w:val="Prrafodelista"/>
-              <w:numPr>
-                <w:ilvl w:val="0"/>
-                <w:numId w:val="8"/>
-              </w:numPr>
-            </w:pPr>
-            <w:r>
-              <w:t xml:space="preserve">Escribir Código </w:t>
-            </w:r>
-          </w:p>
-        </w:tc>
-        <w:tc>
-          <w:tcPr>
-            <w:tcW w:w="1795" w:type="dxa"/>
-            <w:tcBorders>
-              <w:top w:val="single" w:sz="6" w:space="0" w:color="909090"/>
-              <w:left w:val="single" w:sz="6" w:space="0" w:color="909090"/>
-              <w:bottom w:val="single" w:sz="6" w:space="0" w:color="909090"/>
-              <w:right w:val="single" w:sz="6" w:space="0" w:color="909090"/>
-            </w:tcBorders>
-            <w:shd w:val="clear" w:color="auto" w:fill="auto"/>
-            <w:tcMar>
-              <w:top w:w="45" w:type="dxa"/>
-              <w:left w:w="0" w:type="dxa"/>
-              <w:bottom w:w="45" w:type="dxa"/>
-              <w:right w:w="0" w:type="dxa"/>
-            </w:tcMar>
-          </w:tcPr>
-          <w:p>
-            <w:pPr>
-              <w:pStyle w:val="Prrafodelista"/>
-              <w:numPr>
-                <w:ilvl w:val="0"/>
-                <w:numId w:val="8"/>
-              </w:numPr>
-            </w:pPr>
-          </w:p>
-        </w:tc>
-        <w:tc>
-          <w:tcPr>
-            <w:tcW w:w="6859" w:type="dxa"/>
-            <w:tcBorders>
-              <w:top w:val="single" w:sz="6" w:space="0" w:color="909090"/>
-              <w:left w:val="single" w:sz="6" w:space="0" w:color="909090"/>
-              <w:bottom w:val="single" w:sz="6" w:space="0" w:color="909090"/>
-              <w:right w:val="single" w:sz="6" w:space="0" w:color="909090"/>
-            </w:tcBorders>
-            <w:shd w:val="clear" w:color="auto" w:fill="auto"/>
-            <w:tcMar>
-              <w:top w:w="45" w:type="dxa"/>
-              <w:left w:w="0" w:type="dxa"/>
-              <w:bottom w:w="45" w:type="dxa"/>
-              <w:right w:w="0" w:type="dxa"/>
-            </w:tcMar>
-          </w:tcPr>
-          <w:p>
-            <w:pPr>
-              <w:pStyle w:val="Prrafodelista"/>
-              <w:numPr>
-                <w:ilvl w:val="0"/>
-                <w:numId w:val="8"/>
-              </w:numPr>
-            </w:pPr>
-            <w:r>
-              <w:t>Creación del método redimensionar</w:t>
-            </w:r>
-          </w:p>
-          <w:p>
-            <w:pPr>
-              <w:pStyle w:val="Prrafodelista"/>
-              <w:numPr>
-                <w:ilvl w:val="0"/>
-                <w:numId w:val="8"/>
-              </w:numPr>
-            </w:pPr>
-            <w:r>
-              <w:lastRenderedPageBreak/>
-              <w:t>Creación del método multiplicación por escalar no miembro de la clase</w:t>
             </w:r>
           </w:p>
         </w:tc>

</xml_diff>

<commit_message>
Documentacion varia, tambien un while para terminar el programa
</commit_message>
<xml_diff>
--- a/ClaseMatriz/Bitacora.docx
+++ b/ClaseMatriz/Bitacora.docx
@@ -1,6 +1,6 @@
 
 <file path=word/document.xml><?xml version="1.0" encoding="utf-8"?>
-<w:document xmlns:wpc="http://schemas.microsoft.com/office/word/2010/wordprocessingCanvas" xmlns:cx="http://schemas.microsoft.com/office/drawing/2014/chartex" xmlns:cx1="http://schemas.microsoft.com/office/drawing/2015/9/8/chartex" xmlns:cx2="http://schemas.microsoft.com/office/drawing/2015/10/21/chartex" xmlns:cx3="http://schemas.microsoft.com/office/drawing/2016/5/9/chartex" xmlns:cx4="http://schemas.microsoft.com/office/drawing/2016/5/10/chartex" xmlns:cx5="http://schemas.microsoft.com/office/drawing/2016/5/11/chartex" xmlns:cx6="http://schemas.microsoft.com/office/drawing/2016/5/12/chartex" xmlns:cx7="http://schemas.microsoft.com/office/drawing/2016/5/13/chartex" xmlns:cx8="http://schemas.microsoft.com/office/drawing/2016/5/14/chartex" xmlns:mc="http://schemas.openxmlformats.org/markup-compatibility/2006" xmlns:aink="http://schemas.microsoft.com/office/drawing/2016/ink" xmlns:am3d="http://schemas.microsoft.com/office/drawing/2017/model3d" xmlns:o="urn:schemas-microsoft-com:office:office" xmlns:oel="http://schemas.microsoft.com/office/2019/extlst" xmlns:r="http://schemas.openxmlformats.org/officeDocument/2006/relationships" xmlns:m="http://schemas.openxmlformats.org/officeDocument/2006/math" xmlns:v="urn:schemas-microsoft-com:vml" xmlns:wp14="http://schemas.microsoft.com/office/word/2010/wordprocessingDrawing" xmlns:wp="http://schemas.openxmlformats.org/drawingml/2006/wordprocessingDrawing" xmlns:w10="urn:schemas-microsoft-com:office:word" xmlns:w="http://schemas.openxmlformats.org/wordprocessingml/2006/main" xmlns:w14="http://schemas.microsoft.com/office/word/2010/wordml" xmlns:w15="http://schemas.microsoft.com/office/word/2012/wordml" xmlns:w16cex="http://schemas.microsoft.com/office/word/2018/wordml/cex" xmlns:w16cid="http://schemas.microsoft.com/office/word/2016/wordml/cid" xmlns:w16="http://schemas.microsoft.com/office/word/2018/wordml" xmlns:w16du="http://schemas.microsoft.com/office/word/2023/wordml/word16du" xmlns:w16sdtdh="http://schemas.microsoft.com/office/word/2020/wordml/sdtdatahash" xmlns:w16sdtfl="http://schemas.microsoft.com/office/word/2024/wordml/sdtformatlock" xmlns:w16se="http://schemas.microsoft.com/office/word/2015/wordml/symex" xmlns:wpg="http://schemas.microsoft.com/office/word/2010/wordprocessingGroup" xmlns:wpi="http://schemas.microsoft.com/office/word/2010/wordprocessingInk" xmlns:wne="http://schemas.microsoft.com/office/word/2006/wordml" xmlns:wps="http://schemas.microsoft.com/office/word/2010/wordprocessingShape" mc:Ignorable="w14 w15 w16se w16cid w16 w16cex w16sdtdh w16sdtfl w16du wp14">
+<w:document xmlns:wpc="http://schemas.microsoft.com/office/word/2010/wordprocessingCanvas" xmlns:cx="http://schemas.microsoft.com/office/drawing/2014/chartex" xmlns:cx1="http://schemas.microsoft.com/office/drawing/2015/9/8/chartex" xmlns:cx2="http://schemas.microsoft.com/office/drawing/2015/10/21/chartex" xmlns:cx3="http://schemas.microsoft.com/office/drawing/2016/5/9/chartex" xmlns:cx4="http://schemas.microsoft.com/office/drawing/2016/5/10/chartex" xmlns:cx5="http://schemas.microsoft.com/office/drawing/2016/5/11/chartex" xmlns:cx6="http://schemas.microsoft.com/office/drawing/2016/5/12/chartex" xmlns:cx7="http://schemas.microsoft.com/office/drawing/2016/5/13/chartex" xmlns:cx8="http://schemas.microsoft.com/office/drawing/2016/5/14/chartex" xmlns:mc="http://schemas.openxmlformats.org/markup-compatibility/2006" xmlns:aink="http://schemas.microsoft.com/office/drawing/2016/ink" xmlns:am3d="http://schemas.microsoft.com/office/drawing/2017/model3d" xmlns:o="urn:schemas-microsoft-com:office:office" xmlns:r="http://schemas.openxmlformats.org/officeDocument/2006/relationships" xmlns:m="http://schemas.openxmlformats.org/officeDocument/2006/math" xmlns:v="urn:schemas-microsoft-com:vml" xmlns:wp14="http://schemas.microsoft.com/office/word/2010/wordprocessingDrawing" xmlns:wp="http://schemas.openxmlformats.org/drawingml/2006/wordprocessingDrawing" xmlns:w10="urn:schemas-microsoft-com:office:word" xmlns:w="http://schemas.openxmlformats.org/wordprocessingml/2006/main" xmlns:w14="http://schemas.microsoft.com/office/word/2010/wordml" xmlns:w15="http://schemas.microsoft.com/office/word/2012/wordml" xmlns:w16cex="http://schemas.microsoft.com/office/word/2018/wordml/cex" xmlns:w16cid="http://schemas.microsoft.com/office/word/2016/wordml/cid" xmlns:w16="http://schemas.microsoft.com/office/word/2018/wordml" xmlns:w16sdtdh="http://schemas.microsoft.com/office/word/2020/wordml/sdtdatahash" xmlns:w16se="http://schemas.microsoft.com/office/word/2015/wordml/symex" xmlns:wpg="http://schemas.microsoft.com/office/word/2010/wordprocessingGroup" xmlns:wpi="http://schemas.microsoft.com/office/word/2010/wordprocessingInk" xmlns:wne="http://schemas.microsoft.com/office/word/2006/wordml" xmlns:wps="http://schemas.microsoft.com/office/word/2010/wordprocessingShape" mc:Ignorable="w14 w15 w16se w16cid w16 w16cex w16sdtdh wp14">
   <w:body>
     <w:p>
       <w:r>
@@ -628,7 +628,13 @@
           </w:tcPr>
           <w:p>
             <w:r>
-              <w:t>26/01</w:t>
+              <w:t>2</w:t>
+            </w:r>
+            <w:r>
+              <w:t>7</w:t>
+            </w:r>
+            <w:r>
+              <w:t>/01</w:t>
             </w:r>
           </w:p>
         </w:tc>
@@ -860,6 +866,503 @@
             </w:pPr>
             <w:r>
               <w:t>Creación del método que resta dos vectores</w:t>
+            </w:r>
+          </w:p>
+        </w:tc>
+      </w:tr>
+      <w:tr>
+        <w:tc>
+          <w:tcPr>
+            <w:tcW w:w="709" w:type="dxa"/>
+            <w:tcBorders>
+              <w:top w:val="single" w:sz="6" w:space="0" w:color="909090"/>
+              <w:left w:val="single" w:sz="6" w:space="0" w:color="909090"/>
+              <w:bottom w:val="single" w:sz="6" w:space="0" w:color="909090"/>
+              <w:right w:val="single" w:sz="6" w:space="0" w:color="909090"/>
+            </w:tcBorders>
+            <w:shd w:val="clear" w:color="auto" w:fill="auto"/>
+            <w:tcMar>
+              <w:top w:w="45" w:type="dxa"/>
+              <w:left w:w="0" w:type="dxa"/>
+              <w:bottom w:w="45" w:type="dxa"/>
+              <w:right w:w="0" w:type="dxa"/>
+            </w:tcMar>
+          </w:tcPr>
+          <w:p>
+            <w:r>
+              <w:t>28/01/2025</w:t>
+            </w:r>
+          </w:p>
+        </w:tc>
+        <w:tc>
+          <w:tcPr>
+            <w:tcW w:w="2995" w:type="dxa"/>
+            <w:tcBorders>
+              <w:top w:val="single" w:sz="6" w:space="0" w:color="909090"/>
+              <w:left w:val="single" w:sz="6" w:space="0" w:color="909090"/>
+              <w:bottom w:val="single" w:sz="6" w:space="0" w:color="909090"/>
+              <w:right w:val="single" w:sz="6" w:space="0" w:color="909090"/>
+            </w:tcBorders>
+            <w:shd w:val="clear" w:color="auto" w:fill="auto"/>
+            <w:tcMar>
+              <w:top w:w="45" w:type="dxa"/>
+              <w:left w:w="0" w:type="dxa"/>
+              <w:bottom w:w="45" w:type="dxa"/>
+              <w:right w:w="0" w:type="dxa"/>
+            </w:tcMar>
+          </w:tcPr>
+          <w:p>
+            <w:r>
+              <w:t>Codificacion</w:t>
+            </w:r>
+          </w:p>
+        </w:tc>
+        <w:tc>
+          <w:tcPr>
+            <w:tcW w:w="929" w:type="dxa"/>
+            <w:tcBorders>
+              <w:top w:val="single" w:sz="6" w:space="0" w:color="909090"/>
+              <w:left w:val="single" w:sz="6" w:space="0" w:color="909090"/>
+              <w:bottom w:val="single" w:sz="6" w:space="0" w:color="909090"/>
+              <w:right w:val="single" w:sz="6" w:space="0" w:color="909090"/>
+            </w:tcBorders>
+            <w:shd w:val="clear" w:color="auto" w:fill="auto"/>
+            <w:tcMar>
+              <w:top w:w="45" w:type="dxa"/>
+              <w:left w:w="0" w:type="dxa"/>
+              <w:bottom w:w="45" w:type="dxa"/>
+              <w:right w:w="0" w:type="dxa"/>
+            </w:tcMar>
+          </w:tcPr>
+          <w:p>
+            <w:r>
+              <w:t>2 horas</w:t>
+            </w:r>
+          </w:p>
+        </w:tc>
+        <w:tc>
+          <w:tcPr>
+            <w:tcW w:w="2306" w:type="dxa"/>
+            <w:tcBorders>
+              <w:top w:val="single" w:sz="6" w:space="0" w:color="909090"/>
+              <w:left w:val="single" w:sz="6" w:space="0" w:color="909090"/>
+              <w:bottom w:val="single" w:sz="6" w:space="0" w:color="909090"/>
+              <w:right w:val="single" w:sz="6" w:space="0" w:color="909090"/>
+            </w:tcBorders>
+            <w:shd w:val="clear" w:color="auto" w:fill="auto"/>
+            <w:tcMar>
+              <w:top w:w="45" w:type="dxa"/>
+              <w:left w:w="0" w:type="dxa"/>
+              <w:bottom w:w="45" w:type="dxa"/>
+              <w:right w:w="0" w:type="dxa"/>
+            </w:tcMar>
+          </w:tcPr>
+          <w:p>
+            <w:pPr>
+              <w:pStyle w:val="Prrafodelista"/>
+              <w:numPr>
+                <w:ilvl w:val="0"/>
+                <w:numId w:val="8"/>
+              </w:numPr>
+            </w:pPr>
+            <w:r>
+              <w:t>Escribir código</w:t>
+            </w:r>
+          </w:p>
+        </w:tc>
+        <w:tc>
+          <w:tcPr>
+            <w:tcW w:w="1795" w:type="dxa"/>
+            <w:tcBorders>
+              <w:top w:val="single" w:sz="6" w:space="0" w:color="909090"/>
+              <w:left w:val="single" w:sz="6" w:space="0" w:color="909090"/>
+              <w:bottom w:val="single" w:sz="6" w:space="0" w:color="909090"/>
+              <w:right w:val="single" w:sz="6" w:space="0" w:color="909090"/>
+            </w:tcBorders>
+            <w:shd w:val="clear" w:color="auto" w:fill="auto"/>
+            <w:tcMar>
+              <w:top w:w="45" w:type="dxa"/>
+              <w:left w:w="0" w:type="dxa"/>
+              <w:bottom w:w="45" w:type="dxa"/>
+              <w:right w:w="0" w:type="dxa"/>
+            </w:tcMar>
+          </w:tcPr>
+          <w:p>
+            <w:pPr>
+              <w:pStyle w:val="Prrafodelista"/>
+              <w:numPr>
+                <w:ilvl w:val="0"/>
+                <w:numId w:val="8"/>
+              </w:numPr>
+            </w:pPr>
+          </w:p>
+        </w:tc>
+        <w:tc>
+          <w:tcPr>
+            <w:tcW w:w="6859" w:type="dxa"/>
+            <w:tcBorders>
+              <w:top w:val="single" w:sz="6" w:space="0" w:color="909090"/>
+              <w:left w:val="single" w:sz="6" w:space="0" w:color="909090"/>
+              <w:bottom w:val="single" w:sz="6" w:space="0" w:color="909090"/>
+              <w:right w:val="single" w:sz="6" w:space="0" w:color="909090"/>
+            </w:tcBorders>
+            <w:shd w:val="clear" w:color="auto" w:fill="auto"/>
+            <w:tcMar>
+              <w:top w:w="45" w:type="dxa"/>
+              <w:left w:w="0" w:type="dxa"/>
+              <w:bottom w:w="45" w:type="dxa"/>
+              <w:right w:w="0" w:type="dxa"/>
+            </w:tcMar>
+          </w:tcPr>
+          <w:p>
+            <w:pPr>
+              <w:pStyle w:val="Prrafodelista"/>
+              <w:numPr>
+                <w:ilvl w:val="0"/>
+                <w:numId w:val="8"/>
+              </w:numPr>
+            </w:pPr>
+            <w:r>
+              <w:t>Crear método que redimensiona una matriz</w:t>
+            </w:r>
+          </w:p>
+          <w:p>
+            <w:pPr>
+              <w:pStyle w:val="Prrafodelista"/>
+              <w:numPr>
+                <w:ilvl w:val="0"/>
+                <w:numId w:val="8"/>
+              </w:numPr>
+            </w:pPr>
+            <w:r>
+              <w:t>Crear método multiplica por escalar una matriz , no miembro</w:t>
+            </w:r>
+          </w:p>
+        </w:tc>
+      </w:tr>
+      <w:tr>
+        <w:tc>
+          <w:tcPr>
+            <w:tcW w:w="709" w:type="dxa"/>
+            <w:tcBorders>
+              <w:top w:val="single" w:sz="6" w:space="0" w:color="909090"/>
+              <w:left w:val="single" w:sz="6" w:space="0" w:color="909090"/>
+              <w:bottom w:val="single" w:sz="6" w:space="0" w:color="909090"/>
+              <w:right w:val="single" w:sz="6" w:space="0" w:color="909090"/>
+            </w:tcBorders>
+            <w:shd w:val="clear" w:color="auto" w:fill="auto"/>
+            <w:tcMar>
+              <w:top w:w="45" w:type="dxa"/>
+              <w:left w:w="0" w:type="dxa"/>
+              <w:bottom w:w="45" w:type="dxa"/>
+              <w:right w:w="0" w:type="dxa"/>
+            </w:tcMar>
+          </w:tcPr>
+          <w:p>
+            <w:r>
+              <w:lastRenderedPageBreak/>
+              <w:t>29/01/2025</w:t>
+            </w:r>
+          </w:p>
+        </w:tc>
+        <w:tc>
+          <w:tcPr>
+            <w:tcW w:w="2995" w:type="dxa"/>
+            <w:tcBorders>
+              <w:top w:val="single" w:sz="6" w:space="0" w:color="909090"/>
+              <w:left w:val="single" w:sz="6" w:space="0" w:color="909090"/>
+              <w:bottom w:val="single" w:sz="6" w:space="0" w:color="909090"/>
+              <w:right w:val="single" w:sz="6" w:space="0" w:color="909090"/>
+            </w:tcBorders>
+            <w:shd w:val="clear" w:color="auto" w:fill="auto"/>
+            <w:tcMar>
+              <w:top w:w="45" w:type="dxa"/>
+              <w:left w:w="0" w:type="dxa"/>
+              <w:bottom w:w="45" w:type="dxa"/>
+              <w:right w:w="0" w:type="dxa"/>
+            </w:tcMar>
+          </w:tcPr>
+          <w:p/>
+        </w:tc>
+        <w:tc>
+          <w:tcPr>
+            <w:tcW w:w="929" w:type="dxa"/>
+            <w:tcBorders>
+              <w:top w:val="single" w:sz="6" w:space="0" w:color="909090"/>
+              <w:left w:val="single" w:sz="6" w:space="0" w:color="909090"/>
+              <w:bottom w:val="single" w:sz="6" w:space="0" w:color="909090"/>
+              <w:right w:val="single" w:sz="6" w:space="0" w:color="909090"/>
+            </w:tcBorders>
+            <w:shd w:val="clear" w:color="auto" w:fill="auto"/>
+            <w:tcMar>
+              <w:top w:w="45" w:type="dxa"/>
+              <w:left w:w="0" w:type="dxa"/>
+              <w:bottom w:w="45" w:type="dxa"/>
+              <w:right w:w="0" w:type="dxa"/>
+            </w:tcMar>
+          </w:tcPr>
+          <w:p/>
+        </w:tc>
+        <w:tc>
+          <w:tcPr>
+            <w:tcW w:w="2306" w:type="dxa"/>
+            <w:tcBorders>
+              <w:top w:val="single" w:sz="6" w:space="0" w:color="909090"/>
+              <w:left w:val="single" w:sz="6" w:space="0" w:color="909090"/>
+              <w:bottom w:val="single" w:sz="6" w:space="0" w:color="909090"/>
+              <w:right w:val="single" w:sz="6" w:space="0" w:color="909090"/>
+            </w:tcBorders>
+            <w:shd w:val="clear" w:color="auto" w:fill="auto"/>
+            <w:tcMar>
+              <w:top w:w="45" w:type="dxa"/>
+              <w:left w:w="0" w:type="dxa"/>
+              <w:bottom w:w="45" w:type="dxa"/>
+              <w:right w:w="0" w:type="dxa"/>
+            </w:tcMar>
+          </w:tcPr>
+          <w:p>
+            <w:pPr>
+              <w:pStyle w:val="Prrafodelista"/>
+              <w:numPr>
+                <w:ilvl w:val="0"/>
+                <w:numId w:val="8"/>
+              </w:numPr>
+            </w:pPr>
+          </w:p>
+        </w:tc>
+        <w:tc>
+          <w:tcPr>
+            <w:tcW w:w="1795" w:type="dxa"/>
+            <w:tcBorders>
+              <w:top w:val="single" w:sz="6" w:space="0" w:color="909090"/>
+              <w:left w:val="single" w:sz="6" w:space="0" w:color="909090"/>
+              <w:bottom w:val="single" w:sz="6" w:space="0" w:color="909090"/>
+              <w:right w:val="single" w:sz="6" w:space="0" w:color="909090"/>
+            </w:tcBorders>
+            <w:shd w:val="clear" w:color="auto" w:fill="auto"/>
+            <w:tcMar>
+              <w:top w:w="45" w:type="dxa"/>
+              <w:left w:w="0" w:type="dxa"/>
+              <w:bottom w:w="45" w:type="dxa"/>
+              <w:right w:w="0" w:type="dxa"/>
+            </w:tcMar>
+          </w:tcPr>
+          <w:p>
+            <w:pPr>
+              <w:pStyle w:val="Prrafodelista"/>
+              <w:numPr>
+                <w:ilvl w:val="0"/>
+                <w:numId w:val="8"/>
+              </w:numPr>
+            </w:pPr>
+          </w:p>
+        </w:tc>
+        <w:tc>
+          <w:tcPr>
+            <w:tcW w:w="6859" w:type="dxa"/>
+            <w:tcBorders>
+              <w:top w:val="single" w:sz="6" w:space="0" w:color="909090"/>
+              <w:left w:val="single" w:sz="6" w:space="0" w:color="909090"/>
+              <w:bottom w:val="single" w:sz="6" w:space="0" w:color="909090"/>
+              <w:right w:val="single" w:sz="6" w:space="0" w:color="909090"/>
+            </w:tcBorders>
+            <w:shd w:val="clear" w:color="auto" w:fill="auto"/>
+            <w:tcMar>
+              <w:top w:w="45" w:type="dxa"/>
+              <w:left w:w="0" w:type="dxa"/>
+              <w:bottom w:w="45" w:type="dxa"/>
+              <w:right w:w="0" w:type="dxa"/>
+            </w:tcMar>
+          </w:tcPr>
+          <w:p>
+            <w:pPr>
+              <w:pStyle w:val="Prrafodelista"/>
+              <w:numPr>
+                <w:ilvl w:val="0"/>
+                <w:numId w:val="8"/>
+              </w:numPr>
+            </w:pPr>
+          </w:p>
+        </w:tc>
+      </w:tr>
+      <w:tr>
+        <w:tc>
+          <w:tcPr>
+            <w:tcW w:w="709" w:type="dxa"/>
+            <w:tcBorders>
+              <w:top w:val="single" w:sz="6" w:space="0" w:color="909090"/>
+              <w:left w:val="single" w:sz="6" w:space="0" w:color="909090"/>
+              <w:bottom w:val="single" w:sz="6" w:space="0" w:color="909090"/>
+              <w:right w:val="single" w:sz="6" w:space="0" w:color="909090"/>
+            </w:tcBorders>
+            <w:shd w:val="clear" w:color="auto" w:fill="auto"/>
+            <w:tcMar>
+              <w:top w:w="45" w:type="dxa"/>
+              <w:left w:w="0" w:type="dxa"/>
+              <w:bottom w:w="45" w:type="dxa"/>
+              <w:right w:w="0" w:type="dxa"/>
+            </w:tcMar>
+          </w:tcPr>
+          <w:p>
+            <w:r>
+              <w:t>30/01/2025</w:t>
+            </w:r>
+          </w:p>
+        </w:tc>
+        <w:tc>
+          <w:tcPr>
+            <w:tcW w:w="2995" w:type="dxa"/>
+            <w:tcBorders>
+              <w:top w:val="single" w:sz="6" w:space="0" w:color="909090"/>
+              <w:left w:val="single" w:sz="6" w:space="0" w:color="909090"/>
+              <w:bottom w:val="single" w:sz="6" w:space="0" w:color="909090"/>
+              <w:right w:val="single" w:sz="6" w:space="0" w:color="909090"/>
+            </w:tcBorders>
+            <w:shd w:val="clear" w:color="auto" w:fill="auto"/>
+            <w:tcMar>
+              <w:top w:w="45" w:type="dxa"/>
+              <w:left w:w="0" w:type="dxa"/>
+              <w:bottom w:w="45" w:type="dxa"/>
+              <w:right w:w="0" w:type="dxa"/>
+            </w:tcMar>
+          </w:tcPr>
+          <w:p>
+            <w:r>
+              <w:t>Codificación y documentación</w:t>
+            </w:r>
+          </w:p>
+        </w:tc>
+        <w:tc>
+          <w:tcPr>
+            <w:tcW w:w="929" w:type="dxa"/>
+            <w:tcBorders>
+              <w:top w:val="single" w:sz="6" w:space="0" w:color="909090"/>
+              <w:left w:val="single" w:sz="6" w:space="0" w:color="909090"/>
+              <w:bottom w:val="single" w:sz="6" w:space="0" w:color="909090"/>
+              <w:right w:val="single" w:sz="6" w:space="0" w:color="909090"/>
+            </w:tcBorders>
+            <w:shd w:val="clear" w:color="auto" w:fill="auto"/>
+            <w:tcMar>
+              <w:top w:w="45" w:type="dxa"/>
+              <w:left w:w="0" w:type="dxa"/>
+              <w:bottom w:w="45" w:type="dxa"/>
+              <w:right w:w="0" w:type="dxa"/>
+            </w:tcMar>
+          </w:tcPr>
+          <w:p>
+            <w:r>
+              <w:t>4 horas</w:t>
+            </w:r>
+          </w:p>
+        </w:tc>
+        <w:tc>
+          <w:tcPr>
+            <w:tcW w:w="2306" w:type="dxa"/>
+            <w:tcBorders>
+              <w:top w:val="single" w:sz="6" w:space="0" w:color="909090"/>
+              <w:left w:val="single" w:sz="6" w:space="0" w:color="909090"/>
+              <w:bottom w:val="single" w:sz="6" w:space="0" w:color="909090"/>
+              <w:right w:val="single" w:sz="6" w:space="0" w:color="909090"/>
+            </w:tcBorders>
+            <w:shd w:val="clear" w:color="auto" w:fill="auto"/>
+            <w:tcMar>
+              <w:top w:w="45" w:type="dxa"/>
+              <w:left w:w="0" w:type="dxa"/>
+              <w:bottom w:w="45" w:type="dxa"/>
+              <w:right w:w="0" w:type="dxa"/>
+            </w:tcMar>
+          </w:tcPr>
+          <w:p>
+            <w:pPr>
+              <w:pStyle w:val="Prrafodelista"/>
+              <w:numPr>
+                <w:ilvl w:val="0"/>
+                <w:numId w:val="8"/>
+              </w:numPr>
+            </w:pPr>
+            <w:r>
+              <w:t>Escribir código</w:t>
+            </w:r>
+          </w:p>
+          <w:p>
+            <w:pPr>
+              <w:pStyle w:val="Prrafodelista"/>
+              <w:numPr>
+                <w:ilvl w:val="0"/>
+                <w:numId w:val="8"/>
+              </w:numPr>
+            </w:pPr>
+            <w:r>
+              <w:t>Documentar</w:t>
+            </w:r>
+          </w:p>
+        </w:tc>
+        <w:tc>
+          <w:tcPr>
+            <w:tcW w:w="1795" w:type="dxa"/>
+            <w:tcBorders>
+              <w:top w:val="single" w:sz="6" w:space="0" w:color="909090"/>
+              <w:left w:val="single" w:sz="6" w:space="0" w:color="909090"/>
+              <w:bottom w:val="single" w:sz="6" w:space="0" w:color="909090"/>
+              <w:right w:val="single" w:sz="6" w:space="0" w:color="909090"/>
+            </w:tcBorders>
+            <w:shd w:val="clear" w:color="auto" w:fill="auto"/>
+            <w:tcMar>
+              <w:top w:w="45" w:type="dxa"/>
+              <w:left w:w="0" w:type="dxa"/>
+              <w:bottom w:w="45" w:type="dxa"/>
+              <w:right w:w="0" w:type="dxa"/>
+            </w:tcMar>
+          </w:tcPr>
+          <w:p>
+            <w:pPr>
+              <w:pStyle w:val="Prrafodelista"/>
+              <w:numPr>
+                <w:ilvl w:val="0"/>
+                <w:numId w:val="8"/>
+              </w:numPr>
+            </w:pPr>
+          </w:p>
+        </w:tc>
+        <w:tc>
+          <w:tcPr>
+            <w:tcW w:w="6859" w:type="dxa"/>
+            <w:tcBorders>
+              <w:top w:val="single" w:sz="6" w:space="0" w:color="909090"/>
+              <w:left w:val="single" w:sz="6" w:space="0" w:color="909090"/>
+              <w:bottom w:val="single" w:sz="6" w:space="0" w:color="909090"/>
+              <w:right w:val="single" w:sz="6" w:space="0" w:color="909090"/>
+            </w:tcBorders>
+            <w:shd w:val="clear" w:color="auto" w:fill="auto"/>
+            <w:tcMar>
+              <w:top w:w="45" w:type="dxa"/>
+              <w:left w:w="0" w:type="dxa"/>
+              <w:bottom w:w="45" w:type="dxa"/>
+              <w:right w:w="0" w:type="dxa"/>
+            </w:tcMar>
+          </w:tcPr>
+          <w:p>
+            <w:pPr>
+              <w:pStyle w:val="Prrafodelista"/>
+              <w:numPr>
+                <w:ilvl w:val="0"/>
+                <w:numId w:val="8"/>
+              </w:numPr>
+            </w:pPr>
+            <w:r>
+              <w:t>Creación del método que multiplica dos matrices</w:t>
+            </w:r>
+          </w:p>
+          <w:p>
+            <w:pPr>
+              <w:pStyle w:val="Prrafodelista"/>
+              <w:numPr>
+                <w:ilvl w:val="0"/>
+                <w:numId w:val="8"/>
+              </w:numPr>
+            </w:pPr>
+            <w:r>
+              <w:t>Documentación de los métodos</w:t>
             </w:r>
           </w:p>
         </w:tc>
@@ -877,7 +1380,7 @@
 </file>
 
 <file path=word/numbering.xml><?xml version="1.0" encoding="utf-8"?>
-<w:numbering xmlns:wpc="http://schemas.microsoft.com/office/word/2010/wordprocessingCanvas" xmlns:cx="http://schemas.microsoft.com/office/drawing/2014/chartex" xmlns:cx1="http://schemas.microsoft.com/office/drawing/2015/9/8/chartex" xmlns:cx2="http://schemas.microsoft.com/office/drawing/2015/10/21/chartex" xmlns:cx3="http://schemas.microsoft.com/office/drawing/2016/5/9/chartex" xmlns:cx4="http://schemas.microsoft.com/office/drawing/2016/5/10/chartex" xmlns:cx5="http://schemas.microsoft.com/office/drawing/2016/5/11/chartex" xmlns:cx6="http://schemas.microsoft.com/office/drawing/2016/5/12/chartex" xmlns:cx7="http://schemas.microsoft.com/office/drawing/2016/5/13/chartex" xmlns:cx8="http://schemas.microsoft.com/office/drawing/2016/5/14/chartex" xmlns:mc="http://schemas.openxmlformats.org/markup-compatibility/2006" xmlns:aink="http://schemas.microsoft.com/office/drawing/2016/ink" xmlns:am3d="http://schemas.microsoft.com/office/drawing/2017/model3d" xmlns:o="urn:schemas-microsoft-com:office:office" xmlns:oel="http://schemas.microsoft.com/office/2019/extlst" xmlns:r="http://schemas.openxmlformats.org/officeDocument/2006/relationships" xmlns:m="http://schemas.openxmlformats.org/officeDocument/2006/math" xmlns:v="urn:schemas-microsoft-com:vml" xmlns:wp14="http://schemas.microsoft.com/office/word/2010/wordprocessingDrawing" xmlns:wp="http://schemas.openxmlformats.org/drawingml/2006/wordprocessingDrawing" xmlns:w10="urn:schemas-microsoft-com:office:word" xmlns:w="http://schemas.openxmlformats.org/wordprocessingml/2006/main" xmlns:w14="http://schemas.microsoft.com/office/word/2010/wordml" xmlns:w15="http://schemas.microsoft.com/office/word/2012/wordml" xmlns:w16cex="http://schemas.microsoft.com/office/word/2018/wordml/cex" xmlns:w16cid="http://schemas.microsoft.com/office/word/2016/wordml/cid" xmlns:w16="http://schemas.microsoft.com/office/word/2018/wordml" xmlns:w16du="http://schemas.microsoft.com/office/word/2023/wordml/word16du" xmlns:w16sdtdh="http://schemas.microsoft.com/office/word/2020/wordml/sdtdatahash" xmlns:w16sdtfl="http://schemas.microsoft.com/office/word/2024/wordml/sdtformatlock" xmlns:w16se="http://schemas.microsoft.com/office/word/2015/wordml/symex" xmlns:wpg="http://schemas.microsoft.com/office/word/2010/wordprocessingGroup" xmlns:wpi="http://schemas.microsoft.com/office/word/2010/wordprocessingInk" xmlns:wne="http://schemas.microsoft.com/office/word/2006/wordml" xmlns:wps="http://schemas.microsoft.com/office/word/2010/wordprocessingShape" mc:Ignorable="w14 w15 w16se w16cid w16 w16cex w16sdtdh w16sdtfl w16du wp14">
+<w:numbering xmlns:wpc="http://schemas.microsoft.com/office/word/2010/wordprocessingCanvas" xmlns:cx="http://schemas.microsoft.com/office/drawing/2014/chartex" xmlns:cx1="http://schemas.microsoft.com/office/drawing/2015/9/8/chartex" xmlns:cx2="http://schemas.microsoft.com/office/drawing/2015/10/21/chartex" xmlns:cx3="http://schemas.microsoft.com/office/drawing/2016/5/9/chartex" xmlns:cx4="http://schemas.microsoft.com/office/drawing/2016/5/10/chartex" xmlns:cx5="http://schemas.microsoft.com/office/drawing/2016/5/11/chartex" xmlns:cx6="http://schemas.microsoft.com/office/drawing/2016/5/12/chartex" xmlns:cx7="http://schemas.microsoft.com/office/drawing/2016/5/13/chartex" xmlns:cx8="http://schemas.microsoft.com/office/drawing/2016/5/14/chartex" xmlns:mc="http://schemas.openxmlformats.org/markup-compatibility/2006" xmlns:aink="http://schemas.microsoft.com/office/drawing/2016/ink" xmlns:am3d="http://schemas.microsoft.com/office/drawing/2017/model3d" xmlns:o="urn:schemas-microsoft-com:office:office" xmlns:r="http://schemas.openxmlformats.org/officeDocument/2006/relationships" xmlns:m="http://schemas.openxmlformats.org/officeDocument/2006/math" xmlns:v="urn:schemas-microsoft-com:vml" xmlns:wp14="http://schemas.microsoft.com/office/word/2010/wordprocessingDrawing" xmlns:wp="http://schemas.openxmlformats.org/drawingml/2006/wordprocessingDrawing" xmlns:w10="urn:schemas-microsoft-com:office:word" xmlns:w="http://schemas.openxmlformats.org/wordprocessingml/2006/main" xmlns:w14="http://schemas.microsoft.com/office/word/2010/wordml" xmlns:w15="http://schemas.microsoft.com/office/word/2012/wordml" xmlns:w16cex="http://schemas.microsoft.com/office/word/2018/wordml/cex" xmlns:w16cid="http://schemas.microsoft.com/office/word/2016/wordml/cid" xmlns:w16="http://schemas.microsoft.com/office/word/2018/wordml" xmlns:w16sdtdh="http://schemas.microsoft.com/office/word/2020/wordml/sdtdatahash" xmlns:w16se="http://schemas.microsoft.com/office/word/2015/wordml/symex" xmlns:wpg="http://schemas.microsoft.com/office/word/2010/wordprocessingGroup" xmlns:wpi="http://schemas.microsoft.com/office/word/2010/wordprocessingInk" xmlns:wne="http://schemas.microsoft.com/office/word/2006/wordml" xmlns:wps="http://schemas.microsoft.com/office/word/2010/wordprocessingShape" mc:Ignorable="w14 w15 w16se w16cid w16 w16cex w16sdtdh wp14">
   <w:abstractNum w:abstractNumId="0" w15:restartNumberingAfterBreak="0">
     <w:nsid w:val="0C1A0373"/>
     <w:multiLevelType w:val="multilevel"/>
@@ -2034,35 +2537,35 @@
       </w:rPr>
     </w:lvl>
   </w:abstractNum>
-  <w:num w:numId="1" w16cid:durableId="1480414121">
+  <w:num w:numId="1">
     <w:abstractNumId w:val="0"/>
   </w:num>
-  <w:num w:numId="2" w16cid:durableId="400835281">
+  <w:num w:numId="2">
     <w:abstractNumId w:val="4"/>
   </w:num>
-  <w:num w:numId="3" w16cid:durableId="62720792">
+  <w:num w:numId="3">
     <w:abstractNumId w:val="3"/>
   </w:num>
-  <w:num w:numId="4" w16cid:durableId="381828218">
+  <w:num w:numId="4">
     <w:abstractNumId w:val="5"/>
   </w:num>
-  <w:num w:numId="5" w16cid:durableId="1230920971">
+  <w:num w:numId="5">
     <w:abstractNumId w:val="2"/>
   </w:num>
-  <w:num w:numId="6" w16cid:durableId="1570920827">
+  <w:num w:numId="6">
     <w:abstractNumId w:val="6"/>
   </w:num>
-  <w:num w:numId="7" w16cid:durableId="1366246753">
+  <w:num w:numId="7">
     <w:abstractNumId w:val="7"/>
   </w:num>
-  <w:num w:numId="8" w16cid:durableId="908540494">
+  <w:num w:numId="8">
     <w:abstractNumId w:val="1"/>
   </w:num>
 </w:numbering>
 </file>
 
 <file path=word/styles.xml><?xml version="1.0" encoding="utf-8"?>
-<w:styles xmlns:mc="http://schemas.openxmlformats.org/markup-compatibility/2006" xmlns:r="http://schemas.openxmlformats.org/officeDocument/2006/relationships" xmlns:w="http://schemas.openxmlformats.org/wordprocessingml/2006/main" xmlns:w14="http://schemas.microsoft.com/office/word/2010/wordml" xmlns:w15="http://schemas.microsoft.com/office/word/2012/wordml" xmlns:w16cex="http://schemas.microsoft.com/office/word/2018/wordml/cex" xmlns:w16cid="http://schemas.microsoft.com/office/word/2016/wordml/cid" xmlns:w16="http://schemas.microsoft.com/office/word/2018/wordml" xmlns:w16du="http://schemas.microsoft.com/office/word/2023/wordml/word16du" xmlns:w16sdtdh="http://schemas.microsoft.com/office/word/2020/wordml/sdtdatahash" xmlns:w16sdtfl="http://schemas.microsoft.com/office/word/2024/wordml/sdtformatlock" xmlns:w16se="http://schemas.microsoft.com/office/word/2015/wordml/symex" mc:Ignorable="w14 w15 w16se w16cid w16 w16cex w16sdtdh w16sdtfl w16du">
+<w:styles xmlns:mc="http://schemas.openxmlformats.org/markup-compatibility/2006" xmlns:r="http://schemas.openxmlformats.org/officeDocument/2006/relationships" xmlns:w="http://schemas.openxmlformats.org/wordprocessingml/2006/main" xmlns:w14="http://schemas.microsoft.com/office/word/2010/wordml" xmlns:w15="http://schemas.microsoft.com/office/word/2012/wordml" xmlns:w16cex="http://schemas.microsoft.com/office/word/2018/wordml/cex" xmlns:w16cid="http://schemas.microsoft.com/office/word/2016/wordml/cid" xmlns:w16="http://schemas.microsoft.com/office/word/2018/wordml" xmlns:w16sdtdh="http://schemas.microsoft.com/office/word/2020/wordml/sdtdatahash" xmlns:w16se="http://schemas.microsoft.com/office/word/2015/wordml/symex" mc:Ignorable="w14 w15 w16se w16cid w16 w16cex w16sdtdh">
   <w:docDefaults>
     <w:rPrDefault>
       <w:rPr>

</xml_diff>

<commit_message>
Documentación (presuntamente) completada y corrección del método para encontrar la inversa de una matriz
Ya sé es un título largo pero no tenía ninguna otra manera de explicar lo que hice sin perder tiempo, aparte nadie nunca lee la descripción.
</commit_message>
<xml_diff>
--- a/ClaseMatriz/Bitacora.docx
+++ b/ClaseMatriz/Bitacora.docx
@@ -1,6 +1,6 @@
 
 <file path=word/document.xml><?xml version="1.0" encoding="utf-8"?>
-<w:document xmlns:wpc="http://schemas.microsoft.com/office/word/2010/wordprocessingCanvas" xmlns:cx="http://schemas.microsoft.com/office/drawing/2014/chartex" xmlns:cx1="http://schemas.microsoft.com/office/drawing/2015/9/8/chartex" xmlns:cx2="http://schemas.microsoft.com/office/drawing/2015/10/21/chartex" xmlns:cx3="http://schemas.microsoft.com/office/drawing/2016/5/9/chartex" xmlns:cx4="http://schemas.microsoft.com/office/drawing/2016/5/10/chartex" xmlns:cx5="http://schemas.microsoft.com/office/drawing/2016/5/11/chartex" xmlns:cx6="http://schemas.microsoft.com/office/drawing/2016/5/12/chartex" xmlns:cx7="http://schemas.microsoft.com/office/drawing/2016/5/13/chartex" xmlns:cx8="http://schemas.microsoft.com/office/drawing/2016/5/14/chartex" xmlns:mc="http://schemas.openxmlformats.org/markup-compatibility/2006" xmlns:aink="http://schemas.microsoft.com/office/drawing/2016/ink" xmlns:am3d="http://schemas.microsoft.com/office/drawing/2017/model3d" xmlns:o="urn:schemas-microsoft-com:office:office" xmlns:r="http://schemas.openxmlformats.org/officeDocument/2006/relationships" xmlns:m="http://schemas.openxmlformats.org/officeDocument/2006/math" xmlns:v="urn:schemas-microsoft-com:vml" xmlns:wp14="http://schemas.microsoft.com/office/word/2010/wordprocessingDrawing" xmlns:wp="http://schemas.openxmlformats.org/drawingml/2006/wordprocessingDrawing" xmlns:w10="urn:schemas-microsoft-com:office:word" xmlns:w="http://schemas.openxmlformats.org/wordprocessingml/2006/main" xmlns:w14="http://schemas.microsoft.com/office/word/2010/wordml" xmlns:w15="http://schemas.microsoft.com/office/word/2012/wordml" xmlns:w16cex="http://schemas.microsoft.com/office/word/2018/wordml/cex" xmlns:w16cid="http://schemas.microsoft.com/office/word/2016/wordml/cid" xmlns:w16="http://schemas.microsoft.com/office/word/2018/wordml" xmlns:w16sdtdh="http://schemas.microsoft.com/office/word/2020/wordml/sdtdatahash" xmlns:w16se="http://schemas.microsoft.com/office/word/2015/wordml/symex" xmlns:wpg="http://schemas.microsoft.com/office/word/2010/wordprocessingGroup" xmlns:wpi="http://schemas.microsoft.com/office/word/2010/wordprocessingInk" xmlns:wne="http://schemas.microsoft.com/office/word/2006/wordml" xmlns:wps="http://schemas.microsoft.com/office/word/2010/wordprocessingShape" mc:Ignorable="w14 w15 w16se w16cid w16 w16cex w16sdtdh wp14">
+<w:document xmlns:wpc="http://schemas.microsoft.com/office/word/2010/wordprocessingCanvas" xmlns:cx="http://schemas.microsoft.com/office/drawing/2014/chartex" xmlns:cx1="http://schemas.microsoft.com/office/drawing/2015/9/8/chartex" xmlns:cx2="http://schemas.microsoft.com/office/drawing/2015/10/21/chartex" xmlns:cx3="http://schemas.microsoft.com/office/drawing/2016/5/9/chartex" xmlns:cx4="http://schemas.microsoft.com/office/drawing/2016/5/10/chartex" xmlns:cx5="http://schemas.microsoft.com/office/drawing/2016/5/11/chartex" xmlns:cx6="http://schemas.microsoft.com/office/drawing/2016/5/12/chartex" xmlns:cx7="http://schemas.microsoft.com/office/drawing/2016/5/13/chartex" xmlns:cx8="http://schemas.microsoft.com/office/drawing/2016/5/14/chartex" xmlns:mc="http://schemas.openxmlformats.org/markup-compatibility/2006" xmlns:aink="http://schemas.microsoft.com/office/drawing/2016/ink" xmlns:am3d="http://schemas.microsoft.com/office/drawing/2017/model3d" xmlns:o="urn:schemas-microsoft-com:office:office" xmlns:oel="http://schemas.microsoft.com/office/2019/extlst" xmlns:r="http://schemas.openxmlformats.org/officeDocument/2006/relationships" xmlns:m="http://schemas.openxmlformats.org/officeDocument/2006/math" xmlns:v="urn:schemas-microsoft-com:vml" xmlns:wp14="http://schemas.microsoft.com/office/word/2010/wordprocessingDrawing" xmlns:wp="http://schemas.openxmlformats.org/drawingml/2006/wordprocessingDrawing" xmlns:w10="urn:schemas-microsoft-com:office:word" xmlns:w="http://schemas.openxmlformats.org/wordprocessingml/2006/main" xmlns:w14="http://schemas.microsoft.com/office/word/2010/wordml" xmlns:w15="http://schemas.microsoft.com/office/word/2012/wordml" xmlns:w16cex="http://schemas.microsoft.com/office/word/2018/wordml/cex" xmlns:w16cid="http://schemas.microsoft.com/office/word/2016/wordml/cid" xmlns:w16="http://schemas.microsoft.com/office/word/2018/wordml" xmlns:w16du="http://schemas.microsoft.com/office/word/2023/wordml/word16du" xmlns:w16sdtdh="http://schemas.microsoft.com/office/word/2020/wordml/sdtdatahash" xmlns:w16sdtfl="http://schemas.microsoft.com/office/word/2024/wordml/sdtformatlock" xmlns:w16se="http://schemas.microsoft.com/office/word/2015/wordml/symex" xmlns:wpg="http://schemas.microsoft.com/office/word/2010/wordprocessingGroup" xmlns:wpi="http://schemas.microsoft.com/office/word/2010/wordprocessingInk" xmlns:wne="http://schemas.microsoft.com/office/word/2006/wordml" xmlns:wps="http://schemas.microsoft.com/office/word/2010/wordprocessingShape" mc:Ignorable="w14 w15 w16se w16cid w16 w16cex w16sdtdh w16sdtfl w16du wp14">
   <w:body>
     <w:p>
       <w:r>
@@ -913,7 +913,13 @@
           </w:tcPr>
           <w:p>
             <w:r>
-              <w:t>Codificacion</w:t>
+              <w:t>Codificaci</w:t>
+            </w:r>
+            <w:r>
+              <w:t>ó</w:t>
+            </w:r>
+            <w:r>
+              <w:t>n</w:t>
             </w:r>
           </w:p>
         </w:tc>
@@ -1363,6 +1369,188 @@
             </w:pPr>
             <w:r>
               <w:t>Documentación de los métodos</w:t>
+            </w:r>
+          </w:p>
+        </w:tc>
+      </w:tr>
+      <w:tr>
+        <w:tc>
+          <w:tcPr>
+            <w:tcW w:w="709" w:type="dxa"/>
+            <w:tcBorders>
+              <w:top w:val="single" w:sz="6" w:space="0" w:color="909090"/>
+              <w:left w:val="single" w:sz="6" w:space="0" w:color="909090"/>
+              <w:bottom w:val="single" w:sz="6" w:space="0" w:color="909090"/>
+              <w:right w:val="single" w:sz="6" w:space="0" w:color="909090"/>
+            </w:tcBorders>
+            <w:shd w:val="clear" w:color="auto" w:fill="auto"/>
+            <w:tcMar>
+              <w:top w:w="45" w:type="dxa"/>
+              <w:left w:w="0" w:type="dxa"/>
+              <w:bottom w:w="45" w:type="dxa"/>
+              <w:right w:w="0" w:type="dxa"/>
+            </w:tcMar>
+          </w:tcPr>
+          <w:p>
+            <w:r>
+              <w:t>30/01/2025</w:t>
+            </w:r>
+          </w:p>
+        </w:tc>
+        <w:tc>
+          <w:tcPr>
+            <w:tcW w:w="2995" w:type="dxa"/>
+            <w:tcBorders>
+              <w:top w:val="single" w:sz="6" w:space="0" w:color="909090"/>
+              <w:left w:val="single" w:sz="6" w:space="0" w:color="909090"/>
+              <w:bottom w:val="single" w:sz="6" w:space="0" w:color="909090"/>
+              <w:right w:val="single" w:sz="6" w:space="0" w:color="909090"/>
+            </w:tcBorders>
+            <w:shd w:val="clear" w:color="auto" w:fill="auto"/>
+            <w:tcMar>
+              <w:top w:w="45" w:type="dxa"/>
+              <w:left w:w="0" w:type="dxa"/>
+              <w:bottom w:w="45" w:type="dxa"/>
+              <w:right w:w="0" w:type="dxa"/>
+            </w:tcMar>
+          </w:tcPr>
+          <w:p>
+            <w:r>
+              <w:t>Codificación y documentación</w:t>
+            </w:r>
+          </w:p>
+        </w:tc>
+        <w:tc>
+          <w:tcPr>
+            <w:tcW w:w="929" w:type="dxa"/>
+            <w:tcBorders>
+              <w:top w:val="single" w:sz="6" w:space="0" w:color="909090"/>
+              <w:left w:val="single" w:sz="6" w:space="0" w:color="909090"/>
+              <w:bottom w:val="single" w:sz="6" w:space="0" w:color="909090"/>
+              <w:right w:val="single" w:sz="6" w:space="0" w:color="909090"/>
+            </w:tcBorders>
+            <w:shd w:val="clear" w:color="auto" w:fill="auto"/>
+            <w:tcMar>
+              <w:top w:w="45" w:type="dxa"/>
+              <w:left w:w="0" w:type="dxa"/>
+              <w:bottom w:w="45" w:type="dxa"/>
+              <w:right w:w="0" w:type="dxa"/>
+            </w:tcMar>
+          </w:tcPr>
+          <w:p>
+            <w:r>
+              <w:t>2 horas</w:t>
+            </w:r>
+          </w:p>
+        </w:tc>
+        <w:tc>
+          <w:tcPr>
+            <w:tcW w:w="2306" w:type="dxa"/>
+            <w:tcBorders>
+              <w:top w:val="single" w:sz="6" w:space="0" w:color="909090"/>
+              <w:left w:val="single" w:sz="6" w:space="0" w:color="909090"/>
+              <w:bottom w:val="single" w:sz="6" w:space="0" w:color="909090"/>
+              <w:right w:val="single" w:sz="6" w:space="0" w:color="909090"/>
+            </w:tcBorders>
+            <w:shd w:val="clear" w:color="auto" w:fill="auto"/>
+            <w:tcMar>
+              <w:top w:w="45" w:type="dxa"/>
+              <w:left w:w="0" w:type="dxa"/>
+              <w:bottom w:w="45" w:type="dxa"/>
+              <w:right w:w="0" w:type="dxa"/>
+            </w:tcMar>
+          </w:tcPr>
+          <w:p>
+            <w:pPr>
+              <w:pStyle w:val="Prrafodelista"/>
+              <w:numPr>
+                <w:ilvl w:val="0"/>
+                <w:numId w:val="8"/>
+              </w:numPr>
+            </w:pPr>
+          </w:p>
+        </w:tc>
+        <w:tc>
+          <w:tcPr>
+            <w:tcW w:w="1795" w:type="dxa"/>
+            <w:tcBorders>
+              <w:top w:val="single" w:sz="6" w:space="0" w:color="909090"/>
+              <w:left w:val="single" w:sz="6" w:space="0" w:color="909090"/>
+              <w:bottom w:val="single" w:sz="6" w:space="0" w:color="909090"/>
+              <w:right w:val="single" w:sz="6" w:space="0" w:color="909090"/>
+            </w:tcBorders>
+            <w:shd w:val="clear" w:color="auto" w:fill="auto"/>
+            <w:tcMar>
+              <w:top w:w="45" w:type="dxa"/>
+              <w:left w:w="0" w:type="dxa"/>
+              <w:bottom w:w="45" w:type="dxa"/>
+              <w:right w:w="0" w:type="dxa"/>
+            </w:tcMar>
+          </w:tcPr>
+          <w:p>
+            <w:pPr>
+              <w:pStyle w:val="Prrafodelista"/>
+              <w:numPr>
+                <w:ilvl w:val="0"/>
+                <w:numId w:val="8"/>
+              </w:numPr>
+            </w:pPr>
+            <w:r>
+              <w:t>Arreglo de código</w:t>
+            </w:r>
+          </w:p>
+          <w:p>
+            <w:pPr>
+              <w:pStyle w:val="Prrafodelista"/>
+              <w:numPr>
+                <w:ilvl w:val="0"/>
+                <w:numId w:val="8"/>
+              </w:numPr>
+            </w:pPr>
+            <w:r>
+              <w:t>Documentar</w:t>
+            </w:r>
+          </w:p>
+        </w:tc>
+        <w:tc>
+          <w:tcPr>
+            <w:tcW w:w="6859" w:type="dxa"/>
+            <w:tcBorders>
+              <w:top w:val="single" w:sz="6" w:space="0" w:color="909090"/>
+              <w:left w:val="single" w:sz="6" w:space="0" w:color="909090"/>
+              <w:bottom w:val="single" w:sz="6" w:space="0" w:color="909090"/>
+              <w:right w:val="single" w:sz="6" w:space="0" w:color="909090"/>
+            </w:tcBorders>
+            <w:shd w:val="clear" w:color="auto" w:fill="auto"/>
+            <w:tcMar>
+              <w:top w:w="45" w:type="dxa"/>
+              <w:left w:w="0" w:type="dxa"/>
+              <w:bottom w:w="45" w:type="dxa"/>
+              <w:right w:w="0" w:type="dxa"/>
+            </w:tcMar>
+          </w:tcPr>
+          <w:p>
+            <w:pPr>
+              <w:pStyle w:val="Prrafodelista"/>
+              <w:numPr>
+                <w:ilvl w:val="0"/>
+                <w:numId w:val="8"/>
+              </w:numPr>
+            </w:pPr>
+            <w:r>
+              <w:t>Corrección del método para encontrar la invertida de una matriz</w:t>
+            </w:r>
+          </w:p>
+          <w:p>
+            <w:pPr>
+              <w:pStyle w:val="Prrafodelista"/>
+              <w:numPr>
+                <w:ilvl w:val="0"/>
+                <w:numId w:val="8"/>
+              </w:numPr>
+            </w:pPr>
+            <w:r>
+              <w:t>Documentación de métodos faltantes.</w:t>
             </w:r>
           </w:p>
         </w:tc>
@@ -1380,7 +1568,7 @@
 </file>
 
 <file path=word/numbering.xml><?xml version="1.0" encoding="utf-8"?>
-<w:numbering xmlns:wpc="http://schemas.microsoft.com/office/word/2010/wordprocessingCanvas" xmlns:cx="http://schemas.microsoft.com/office/drawing/2014/chartex" xmlns:cx1="http://schemas.microsoft.com/office/drawing/2015/9/8/chartex" xmlns:cx2="http://schemas.microsoft.com/office/drawing/2015/10/21/chartex" xmlns:cx3="http://schemas.microsoft.com/office/drawing/2016/5/9/chartex" xmlns:cx4="http://schemas.microsoft.com/office/drawing/2016/5/10/chartex" xmlns:cx5="http://schemas.microsoft.com/office/drawing/2016/5/11/chartex" xmlns:cx6="http://schemas.microsoft.com/office/drawing/2016/5/12/chartex" xmlns:cx7="http://schemas.microsoft.com/office/drawing/2016/5/13/chartex" xmlns:cx8="http://schemas.microsoft.com/office/drawing/2016/5/14/chartex" xmlns:mc="http://schemas.openxmlformats.org/markup-compatibility/2006" xmlns:aink="http://schemas.microsoft.com/office/drawing/2016/ink" xmlns:am3d="http://schemas.microsoft.com/office/drawing/2017/model3d" xmlns:o="urn:schemas-microsoft-com:office:office" xmlns:r="http://schemas.openxmlformats.org/officeDocument/2006/relationships" xmlns:m="http://schemas.openxmlformats.org/officeDocument/2006/math" xmlns:v="urn:schemas-microsoft-com:vml" xmlns:wp14="http://schemas.microsoft.com/office/word/2010/wordprocessingDrawing" xmlns:wp="http://schemas.openxmlformats.org/drawingml/2006/wordprocessingDrawing" xmlns:w10="urn:schemas-microsoft-com:office:word" xmlns:w="http://schemas.openxmlformats.org/wordprocessingml/2006/main" xmlns:w14="http://schemas.microsoft.com/office/word/2010/wordml" xmlns:w15="http://schemas.microsoft.com/office/word/2012/wordml" xmlns:w16cex="http://schemas.microsoft.com/office/word/2018/wordml/cex" xmlns:w16cid="http://schemas.microsoft.com/office/word/2016/wordml/cid" xmlns:w16="http://schemas.microsoft.com/office/word/2018/wordml" xmlns:w16sdtdh="http://schemas.microsoft.com/office/word/2020/wordml/sdtdatahash" xmlns:w16se="http://schemas.microsoft.com/office/word/2015/wordml/symex" xmlns:wpg="http://schemas.microsoft.com/office/word/2010/wordprocessingGroup" xmlns:wpi="http://schemas.microsoft.com/office/word/2010/wordprocessingInk" xmlns:wne="http://schemas.microsoft.com/office/word/2006/wordml" xmlns:wps="http://schemas.microsoft.com/office/word/2010/wordprocessingShape" mc:Ignorable="w14 w15 w16se w16cid w16 w16cex w16sdtdh wp14">
+<w:numbering xmlns:wpc="http://schemas.microsoft.com/office/word/2010/wordprocessingCanvas" xmlns:cx="http://schemas.microsoft.com/office/drawing/2014/chartex" xmlns:cx1="http://schemas.microsoft.com/office/drawing/2015/9/8/chartex" xmlns:cx2="http://schemas.microsoft.com/office/drawing/2015/10/21/chartex" xmlns:cx3="http://schemas.microsoft.com/office/drawing/2016/5/9/chartex" xmlns:cx4="http://schemas.microsoft.com/office/drawing/2016/5/10/chartex" xmlns:cx5="http://schemas.microsoft.com/office/drawing/2016/5/11/chartex" xmlns:cx6="http://schemas.microsoft.com/office/drawing/2016/5/12/chartex" xmlns:cx7="http://schemas.microsoft.com/office/drawing/2016/5/13/chartex" xmlns:cx8="http://schemas.microsoft.com/office/drawing/2016/5/14/chartex" xmlns:mc="http://schemas.openxmlformats.org/markup-compatibility/2006" xmlns:aink="http://schemas.microsoft.com/office/drawing/2016/ink" xmlns:am3d="http://schemas.microsoft.com/office/drawing/2017/model3d" xmlns:o="urn:schemas-microsoft-com:office:office" xmlns:oel="http://schemas.microsoft.com/office/2019/extlst" xmlns:r="http://schemas.openxmlformats.org/officeDocument/2006/relationships" xmlns:m="http://schemas.openxmlformats.org/officeDocument/2006/math" xmlns:v="urn:schemas-microsoft-com:vml" xmlns:wp14="http://schemas.microsoft.com/office/word/2010/wordprocessingDrawing" xmlns:wp="http://schemas.openxmlformats.org/drawingml/2006/wordprocessingDrawing" xmlns:w10="urn:schemas-microsoft-com:office:word" xmlns:w="http://schemas.openxmlformats.org/wordprocessingml/2006/main" xmlns:w14="http://schemas.microsoft.com/office/word/2010/wordml" xmlns:w15="http://schemas.microsoft.com/office/word/2012/wordml" xmlns:w16cex="http://schemas.microsoft.com/office/word/2018/wordml/cex" xmlns:w16cid="http://schemas.microsoft.com/office/word/2016/wordml/cid" xmlns:w16="http://schemas.microsoft.com/office/word/2018/wordml" xmlns:w16du="http://schemas.microsoft.com/office/word/2023/wordml/word16du" xmlns:w16sdtdh="http://schemas.microsoft.com/office/word/2020/wordml/sdtdatahash" xmlns:w16sdtfl="http://schemas.microsoft.com/office/word/2024/wordml/sdtformatlock" xmlns:w16se="http://schemas.microsoft.com/office/word/2015/wordml/symex" xmlns:wpg="http://schemas.microsoft.com/office/word/2010/wordprocessingGroup" xmlns:wpi="http://schemas.microsoft.com/office/word/2010/wordprocessingInk" xmlns:wne="http://schemas.microsoft.com/office/word/2006/wordml" xmlns:wps="http://schemas.microsoft.com/office/word/2010/wordprocessingShape" mc:Ignorable="w14 w15 w16se w16cid w16 w16cex w16sdtdh w16sdtfl w16du wp14">
   <w:abstractNum w:abstractNumId="0" w15:restartNumberingAfterBreak="0">
     <w:nsid w:val="0C1A0373"/>
     <w:multiLevelType w:val="multilevel"/>
@@ -2537,35 +2725,35 @@
       </w:rPr>
     </w:lvl>
   </w:abstractNum>
-  <w:num w:numId="1">
+  <w:num w:numId="1" w16cid:durableId="1674796182">
     <w:abstractNumId w:val="0"/>
   </w:num>
-  <w:num w:numId="2">
+  <w:num w:numId="2" w16cid:durableId="734159145">
     <w:abstractNumId w:val="4"/>
   </w:num>
-  <w:num w:numId="3">
+  <w:num w:numId="3" w16cid:durableId="1982080400">
     <w:abstractNumId w:val="3"/>
   </w:num>
-  <w:num w:numId="4">
+  <w:num w:numId="4" w16cid:durableId="458259632">
     <w:abstractNumId w:val="5"/>
   </w:num>
-  <w:num w:numId="5">
+  <w:num w:numId="5" w16cid:durableId="2098865022">
     <w:abstractNumId w:val="2"/>
   </w:num>
-  <w:num w:numId="6">
+  <w:num w:numId="6" w16cid:durableId="1367758407">
     <w:abstractNumId w:val="6"/>
   </w:num>
-  <w:num w:numId="7">
+  <w:num w:numId="7" w16cid:durableId="674652316">
     <w:abstractNumId w:val="7"/>
   </w:num>
-  <w:num w:numId="8">
+  <w:num w:numId="8" w16cid:durableId="70736543">
     <w:abstractNumId w:val="1"/>
   </w:num>
 </w:numbering>
 </file>
 
 <file path=word/styles.xml><?xml version="1.0" encoding="utf-8"?>
-<w:styles xmlns:mc="http://schemas.openxmlformats.org/markup-compatibility/2006" xmlns:r="http://schemas.openxmlformats.org/officeDocument/2006/relationships" xmlns:w="http://schemas.openxmlformats.org/wordprocessingml/2006/main" xmlns:w14="http://schemas.microsoft.com/office/word/2010/wordml" xmlns:w15="http://schemas.microsoft.com/office/word/2012/wordml" xmlns:w16cex="http://schemas.microsoft.com/office/word/2018/wordml/cex" xmlns:w16cid="http://schemas.microsoft.com/office/word/2016/wordml/cid" xmlns:w16="http://schemas.microsoft.com/office/word/2018/wordml" xmlns:w16sdtdh="http://schemas.microsoft.com/office/word/2020/wordml/sdtdatahash" xmlns:w16se="http://schemas.microsoft.com/office/word/2015/wordml/symex" mc:Ignorable="w14 w15 w16se w16cid w16 w16cex w16sdtdh">
+<w:styles xmlns:mc="http://schemas.openxmlformats.org/markup-compatibility/2006" xmlns:r="http://schemas.openxmlformats.org/officeDocument/2006/relationships" xmlns:w="http://schemas.openxmlformats.org/wordprocessingml/2006/main" xmlns:w14="http://schemas.microsoft.com/office/word/2010/wordml" xmlns:w15="http://schemas.microsoft.com/office/word/2012/wordml" xmlns:w16cex="http://schemas.microsoft.com/office/word/2018/wordml/cex" xmlns:w16cid="http://schemas.microsoft.com/office/word/2016/wordml/cid" xmlns:w16="http://schemas.microsoft.com/office/word/2018/wordml" xmlns:w16du="http://schemas.microsoft.com/office/word/2023/wordml/word16du" xmlns:w16sdtdh="http://schemas.microsoft.com/office/word/2020/wordml/sdtdatahash" xmlns:w16sdtfl="http://schemas.microsoft.com/office/word/2024/wordml/sdtformatlock" xmlns:w16se="http://schemas.microsoft.com/office/word/2015/wordml/symex" mc:Ignorable="w14 w15 w16se w16cid w16 w16cex w16sdtdh w16sdtfl w16du">
   <w:docDefaults>
     <w:rPrDefault>
       <w:rPr>

</xml_diff>